<commit_message>
Version 1.02.            - Changed 'Talk' label to 'Direct instruction' in all the code.            - Created separate folders for png and tif figures.            - Changed project name to 'plos_one_2026.proj
</commit_message>
<xml_diff>
--- a/Tables/TableS3-Pairwise_between_LMM_Score.docx
+++ b/Tables/TableS3-Pairwise_between_LMM_Score.docx
@@ -592,7 +592,7 @@
                 <w:szCs w:val="22"/>
                 <w:color w:val="000000"/>
               </w:rPr>
-              <w:t xml:space="preserve">Abb. Workshop - Talk</w:t>
+              <w:t xml:space="preserve">Abb. Workshop - Direct instruction</w:t>
             </w:r>
           </w:p>
         </w:tc>
@@ -1075,7 +1075,7 @@
                 <w:szCs w:val="22"/>
                 <w:color w:val="000000"/>
               </w:rPr>
-              <w:t xml:space="preserve">Workshop - Talk</w:t>
+              <w:t xml:space="preserve">Workshop - Direct Instruction</w:t>
             </w:r>
           </w:p>
         </w:tc>
@@ -2041,7 +2041,7 @@
                 <w:szCs w:val="22"/>
                 <w:color w:val="000000"/>
               </w:rPr>
-              <w:t xml:space="preserve">Abb. Workshop - Talk</w:t>
+              <w:t xml:space="preserve">Abb. Workshop - Direct instruction</w:t>
             </w:r>
           </w:p>
         </w:tc>
@@ -2524,7 +2524,7 @@
                 <w:szCs w:val="22"/>
                 <w:color w:val="000000"/>
               </w:rPr>
-              <w:t xml:space="preserve">Workshop - Talk</w:t>
+              <w:t xml:space="preserve">Workshop - Direct Instruction</w:t>
             </w:r>
           </w:p>
         </w:tc>

</xml_diff>